<commit_message>
Add help, news, and user guide for Send to EDI and Send to Colleague.
</commit_message>
<xml_diff>
--- a/webapp/static/user_guide/send_to_colleague.docx
+++ b/webapp/static/user_guide/send_to_colleague.docx
@@ -37,26 +37,26 @@
     </w:p>
     <w:p>
       <w:r>
-        <w:t xml:space="preserve">When you’ve entered all required metadata and uploaded all associated data files (data tables and other entities) to ezEML, you’re ready to submit your data package to the repository </w:t>
-      </w:r>
-      <w:r>
-        <w:t xml:space="preserve">of your choice. </w:t>
-      </w:r>
-    </w:p>
-    <w:p/>
-    <w:p>
-      <w:r>
-        <w:t xml:space="preserve">To submit to the repository hosted by EDI, the Environmental Data Initiative, see </w:t>
+        <w:t xml:space="preserve">When you’ve entered all required metadata and uploaded all associated data files (data tables and other entities) to ezEML, </w:t>
+      </w:r>
+      <w:r>
+        <w:t>you may wish</w:t>
+      </w:r>
+      <w:r>
+        <w:t xml:space="preserve"> to </w:t>
+      </w:r>
+      <w:r>
+        <w:t xml:space="preserve">send your data package to a colleague, e.g., an LTER Information Manager. You can do so via </w:t>
       </w:r>
       <w:r>
         <w:rPr>
           <w:b/>
           <w:bCs/>
         </w:rPr>
-        <w:t>Submitting Your Package to EDI</w:t>
-      </w:r>
-      <w:r>
-        <w:t xml:space="preserve"> in this User Guide.</w:t>
+        <w:t>Send to Colleague</w:t>
+      </w:r>
+      <w:r>
+        <w:t>.</w:t>
       </w:r>
     </w:p>
     <w:p>
@@ -66,54 +66,15 @@
       </w:pPr>
     </w:p>
     <w:p>
-      <w:pPr>
-        <w:spacing w:after="0" w:line="259" w:lineRule="auto"/>
-        <w:ind w:left="0" w:firstLine="0"/>
-      </w:pPr>
-      <w:r>
-        <w:t xml:space="preserve">To send your data package to a recipient other than the EDI repository (e.g., to send it your LTER Information Manager), use the </w:t>
+      <w:r>
+        <w:t xml:space="preserve">Clicking </w:t>
       </w:r>
       <w:r>
         <w:rPr>
           <w:b/>
           <w:bCs/>
         </w:rPr>
-        <w:t xml:space="preserve">Export ezEML Data Package </w:t>
-      </w:r>
-      <w:r>
-        <w:t xml:space="preserve">command in the </w:t>
-      </w:r>
-      <w:r>
-        <w:rPr>
-          <w:b/>
-          <w:bCs/>
-        </w:rPr>
-        <w:t>Import/Export</w:t>
-      </w:r>
-      <w:r>
-        <w:t xml:space="preserve"> menu.</w:t>
-      </w:r>
-    </w:p>
-    <w:p>
-      <w:pPr>
-        <w:spacing w:after="0" w:line="259" w:lineRule="auto"/>
-        <w:ind w:left="0" w:firstLine="0"/>
-        <w:rPr>
-          <w:i/>
-          <w:iCs/>
-        </w:rPr>
-      </w:pPr>
-    </w:p>
-    <w:p>
-      <w:r>
-        <w:t xml:space="preserve">Clicking </w:t>
-      </w:r>
-      <w:r>
-        <w:rPr>
-          <w:b/>
-          <w:bCs/>
-        </w:rPr>
-        <w:t>Export ezEML Data Package</w:t>
+        <w:t>Send to Colleague</w:t>
       </w:r>
       <w:r>
         <w:t xml:space="preserve"> brings you to a page that looks like:</w:t>
@@ -123,10 +84,10 @@
     <w:p>
       <w:r>
         <w:drawing>
-          <wp:inline distT="0" distB="0" distL="0" distR="0" wp14:anchorId="1ACB68B0" wp14:editId="3A5E35F6">
-            <wp:extent cx="5943600" cy="2211705"/>
+          <wp:inline distT="0" distB="0" distL="0" distR="0" wp14:anchorId="6549381E" wp14:editId="44FAC27F">
+            <wp:extent cx="5905500" cy="3822700"/>
             <wp:effectExtent l="0" t="0" r="0" b="0"/>
-            <wp:docPr id="2" name="Picture 2" descr="Graphical user interface, text, application, email&#10;&#10;Description automatically generated"/>
+            <wp:docPr id="1" name="Picture 1" descr="Graphical user interface, text, application, email&#10;&#10;Description automatically generated"/>
             <wp:cNvGraphicFramePr>
               <a:graphicFrameLocks xmlns:a="http://schemas.openxmlformats.org/drawingml/2006/main" noChangeAspect="1"/>
             </wp:cNvGraphicFramePr>
@@ -134,7 +95,7 @@
               <a:graphicData uri="http://schemas.openxmlformats.org/drawingml/2006/picture">
                 <pic:pic xmlns:pic="http://schemas.openxmlformats.org/drawingml/2006/picture">
                   <pic:nvPicPr>
-                    <pic:cNvPr id="2" name="Picture 2" descr="Graphical user interface, text, application, email&#10;&#10;Description automatically generated"/>
+                    <pic:cNvPr id="1" name="Picture 1" descr="Graphical user interface, text, application, email&#10;&#10;Description automatically generated"/>
                     <pic:cNvPicPr/>
                   </pic:nvPicPr>
                   <pic:blipFill>
@@ -146,7 +107,7 @@
                   <pic:spPr>
                     <a:xfrm>
                       <a:off x="0" y="0"/>
-                      <a:ext cx="5943600" cy="2211705"/>
+                      <a:ext cx="5905500" cy="3822700"/>
                     </a:xfrm>
                     <a:prstGeom prst="rect">
                       <a:avLst/>
@@ -161,218 +122,59 @@
     </w:p>
     <w:p>
       <w:r>
-        <w:t xml:space="preserve">This initial page is just a reminder </w:t>
-      </w:r>
-      <w:r>
-        <w:t xml:space="preserve">to make sure </w:t>
-      </w:r>
-      <w:r>
-        <w:t>that the current versions of all data tables and other data entities have been uploaded to ezEML, since the</w:t>
-      </w:r>
-      <w:r>
-        <w:t xml:space="preserve"> uploaded versions</w:t>
-      </w:r>
-      <w:r>
-        <w:t xml:space="preserve"> are the </w:t>
-      </w:r>
-      <w:r>
-        <w:t>ones</w:t>
-      </w:r>
-      <w:r>
-        <w:t xml:space="preserve"> that will be incorporated in the archive file that will be </w:t>
-      </w:r>
-      <w:r>
-        <w:t xml:space="preserve">sent to </w:t>
-      </w:r>
-      <w:proofErr w:type="spellStart"/>
-      <w:r>
-        <w:t>your</w:t>
-      </w:r>
-      <w:proofErr w:type="spellEnd"/>
-      <w:r>
-        <w:t xml:space="preserve"> colleague</w:t>
-      </w:r>
-      <w:r>
-        <w:t>.</w:t>
-      </w:r>
-    </w:p>
-    <w:p/>
-    <w:p>
-      <w:r>
-        <w:t xml:space="preserve">Clicking the </w:t>
+        <w:t xml:space="preserve">Enter your colleague’s name and email address and click </w:t>
       </w:r>
       <w:r>
         <w:rPr>
           <w:b/>
           <w:bCs/>
         </w:rPr>
-        <w:t>Export ezEML Data Package</w:t>
-      </w:r>
-      <w:r>
-        <w:t xml:space="preserve"> button takes you to a new page that looks like:</w:t>
+        <w:t>Prepare Package for Colleague</w:t>
+      </w:r>
+      <w:r>
+        <w:t>. An ezEML data package zip file will be created, containing the EML metadata file and the data tables and other data entities that you have uploaded as part of the package. This zip file will be staged on the ezEML server, ready for download by your colleague.</w:t>
       </w:r>
     </w:p>
     <w:p/>
     <w:p>
       <w:r>
-        <w:lastRenderedPageBreak/>
-        <w:drawing>
-          <wp:inline distT="0" distB="0" distL="0" distR="0" wp14:anchorId="295E5ADB" wp14:editId="3322C915">
-            <wp:extent cx="5943600" cy="3356610"/>
-            <wp:effectExtent l="0" t="0" r="0" b="0"/>
-            <wp:docPr id="3" name="Picture 3" descr="Graphical user interface, text, application, email&#10;&#10;Description automatically generated"/>
-            <wp:cNvGraphicFramePr>
-              <a:graphicFrameLocks xmlns:a="http://schemas.openxmlformats.org/drawingml/2006/main" noChangeAspect="1"/>
-            </wp:cNvGraphicFramePr>
-            <a:graphic xmlns:a="http://schemas.openxmlformats.org/drawingml/2006/main">
-              <a:graphicData uri="http://schemas.openxmlformats.org/drawingml/2006/picture">
-                <pic:pic xmlns:pic="http://schemas.openxmlformats.org/drawingml/2006/picture">
-                  <pic:nvPicPr>
-                    <pic:cNvPr id="3" name="Picture 3" descr="Graphical user interface, text, application, email&#10;&#10;Description automatically generated"/>
-                    <pic:cNvPicPr/>
-                  </pic:nvPicPr>
-                  <pic:blipFill>
-                    <a:blip r:embed="rId5"/>
-                    <a:stretch>
-                      <a:fillRect/>
-                    </a:stretch>
-                  </pic:blipFill>
-                  <pic:spPr>
-                    <a:xfrm>
-                      <a:off x="0" y="0"/>
-                      <a:ext cx="5943600" cy="3356610"/>
-                    </a:xfrm>
-                    <a:prstGeom prst="rect">
-                      <a:avLst/>
-                    </a:prstGeom>
-                  </pic:spPr>
-                </pic:pic>
-              </a:graphicData>
-            </a:graphic>
-          </wp:inline>
-        </w:drawing>
-      </w:r>
-    </w:p>
-    <w:p>
-      <w:r>
-        <w:t xml:space="preserve">The page contains a link </w:t>
-      </w:r>
-      <w:r>
-        <w:rPr>
-          <w:b/>
-          <w:bCs/>
-        </w:rPr>
-        <w:t>Download the package archive to your browser</w:t>
-      </w:r>
-      <w:r>
-        <w:t xml:space="preserve"> that you can use to retrieve the archive </w:t>
-      </w:r>
-      <w:r>
-        <w:t>to</w:t>
-      </w:r>
-      <w:r>
-        <w:t xml:space="preserve"> inspect it or email it to your desired recipient.</w:t>
+        <w:t xml:space="preserve">Your default email client will then open, showing an email that is ready to be sent to your colleague. This email contains a link to the data package zip file. </w:t>
       </w:r>
     </w:p>
     <w:p/>
     <w:p>
       <w:r>
-        <w:t>The archive is</w:t>
-      </w:r>
-      <w:r>
-        <w:t xml:space="preserve"> also</w:t>
-      </w:r>
-      <w:r>
-        <w:t xml:space="preserve"> retrievable via a URL, and there is a button </w:t>
-      </w:r>
-      <w:r>
-        <w:rPr>
-          <w:b/>
-          <w:bCs/>
-        </w:rPr>
-        <w:t xml:space="preserve">Copy URL to Clipboard </w:t>
-      </w:r>
-      <w:r>
-        <w:t xml:space="preserve">that puts </w:t>
-      </w:r>
-      <w:r>
-        <w:t>its</w:t>
-      </w:r>
-      <w:r>
-        <w:t xml:space="preserve"> URL in your clipboard so you can paste it into an email. Sending the URL to your recipient may be preferable to sending the archive file itself, especially in cases where the archive is large and may exceed email attachment size limits. The recipient can then use the URL to retrieve the archive to their local system.</w:t>
+        <w:t xml:space="preserve">Edit the email as you see fit, then send it. </w:t>
+      </w:r>
+      <w:r>
+        <w:t>This lets you</w:t>
+      </w:r>
+      <w:r>
+        <w:t xml:space="preserve"> send an email that is personalized for the recipient, and it will </w:t>
+      </w:r>
+      <w:r>
+        <w:t>originate</w:t>
+      </w:r>
+      <w:r>
+        <w:t xml:space="preserve"> from your email address and hence will be less likely to be mistaken for spam.</w:t>
+      </w:r>
+      <w:r>
+        <w:t xml:space="preserve"> </w:t>
+      </w:r>
+      <w:r>
+        <w:t xml:space="preserve">The recipient can download the zip file and either import it into ezEML for inspection and editing or unzip it to </w:t>
+      </w:r>
+      <w:r>
+        <w:t>extract</w:t>
+      </w:r>
+      <w:r>
+        <w:t xml:space="preserve"> its contents and work with them directly. </w:t>
       </w:r>
     </w:p>
-    <w:p/>
-    <w:p>
-      <w:r>
-        <w:t>The archive itself is a zip file with contents like:</w:t>
-      </w:r>
-    </w:p>
-    <w:p/>
     <w:p>
       <w:pPr>
-        <w:ind w:left="730"/>
+        <w:ind w:left="0" w:firstLine="0"/>
       </w:pPr>
-      <w:r>
-        <w:drawing>
-          <wp:inline distT="0" distB="0" distL="0" distR="0" wp14:anchorId="02E9B702" wp14:editId="16967EC1">
-            <wp:extent cx="4572000" cy="1893765"/>
-            <wp:effectExtent l="0" t="0" r="0" b="0"/>
-            <wp:docPr id="4" name="Picture 4" descr="A picture containing table&#10;&#10;Description automatically generated"/>
-            <wp:cNvGraphicFramePr>
-              <a:graphicFrameLocks xmlns:a="http://schemas.openxmlformats.org/drawingml/2006/main" noChangeAspect="1"/>
-            </wp:cNvGraphicFramePr>
-            <a:graphic xmlns:a="http://schemas.openxmlformats.org/drawingml/2006/main">
-              <a:graphicData uri="http://schemas.openxmlformats.org/drawingml/2006/picture">
-                <pic:pic xmlns:pic="http://schemas.openxmlformats.org/drawingml/2006/picture">
-                  <pic:nvPicPr>
-                    <pic:cNvPr id="4" name="Picture 4" descr="A picture containing table&#10;&#10;Description automatically generated"/>
-                    <pic:cNvPicPr/>
-                  </pic:nvPicPr>
-                  <pic:blipFill>
-                    <a:blip r:embed="rId6"/>
-                    <a:stretch>
-                      <a:fillRect/>
-                    </a:stretch>
-                  </pic:blipFill>
-                  <pic:spPr>
-                    <a:xfrm>
-                      <a:off x="0" y="0"/>
-                      <a:ext cx="4605759" cy="1907748"/>
-                    </a:xfrm>
-                    <a:prstGeom prst="rect">
-                      <a:avLst/>
-                    </a:prstGeom>
-                  </pic:spPr>
-                </pic:pic>
-              </a:graphicData>
-            </a:graphic>
-          </wp:inline>
-        </w:drawing>
-      </w:r>
-    </w:p>
-    <w:p/>
-    <w:p>
-      <w:r>
-        <w:t xml:space="preserve">If the recipient is an ezEML user, they can use the </w:t>
-      </w:r>
-      <w:r>
-        <w:rPr>
-          <w:b/>
-          <w:bCs/>
-        </w:rPr>
-        <w:t>Im</w:t>
-      </w:r>
-      <w:r>
-        <w:rPr>
-          <w:b/>
-          <w:bCs/>
-        </w:rPr>
-        <w:t>port ezEML Data Package</w:t>
-      </w:r>
-      <w:r>
-        <w:t xml:space="preserve"> command to load the package and its data files into ezEML for additional processing. Alternatively, the recipient can edit the EML XML file (Testing.xml in the example, above) in an XML editor.</w:t>
-      </w:r>
     </w:p>
     <w:sectPr>
       <w:pgSz w:w="12240" w:h="15840"/>

</xml_diff>

<commit_message>
Tweak Send to Colleague help and User Guide pages.
</commit_message>
<xml_diff>
--- a/webapp/static/user_guide/send_to_colleague.docx
+++ b/webapp/static/user_guide/send_to_colleague.docx
@@ -80,12 +80,11 @@
         <w:t xml:space="preserve"> brings you to a page that looks like:</w:t>
       </w:r>
     </w:p>
-    <w:p/>
     <w:p>
       <w:r>
         <w:drawing>
-          <wp:inline distT="0" distB="0" distL="0" distR="0" wp14:anchorId="6549381E" wp14:editId="44FAC27F">
-            <wp:extent cx="5905500" cy="3822700"/>
+          <wp:inline distT="0" distB="0" distL="0" distR="0" wp14:anchorId="1D64A857" wp14:editId="399ACD8C">
+            <wp:extent cx="5638800" cy="3175000"/>
             <wp:effectExtent l="0" t="0" r="0" b="0"/>
             <wp:docPr id="1" name="Picture 1" descr="Graphical user interface, text, application, email&#10;&#10;Description automatically generated"/>
             <wp:cNvGraphicFramePr>
@@ -107,7 +106,7 @@
                   <pic:spPr>
                     <a:xfrm>
                       <a:off x="0" y="0"/>
-                      <a:ext cx="5905500" cy="3822700"/>
+                      <a:ext cx="5638800" cy="3175000"/>
                     </a:xfrm>
                     <a:prstGeom prst="rect">
                       <a:avLst/>
@@ -138,25 +137,101 @@
     <w:p/>
     <w:p>
       <w:r>
-        <w:t xml:space="preserve">Your default email client will then open, showing an email that is ready to be sent to your colleague. This email contains a link to the data package zip file. </w:t>
+        <w:t>Then you will see a page that looks like:</w:t>
+      </w:r>
+    </w:p>
+    <w:p>
+      <w:r>
+        <w:lastRenderedPageBreak/>
+        <w:drawing>
+          <wp:inline distT="0" distB="0" distL="0" distR="0" wp14:anchorId="03151CF6" wp14:editId="648AB85F">
+            <wp:extent cx="5943600" cy="3848735"/>
+            <wp:effectExtent l="0" t="0" r="0" b="0"/>
+            <wp:docPr id="2" name="Picture 2" descr="Graphical user interface, text, application, email&#10;&#10;Description automatically generated"/>
+            <wp:cNvGraphicFramePr>
+              <a:graphicFrameLocks xmlns:a="http://schemas.openxmlformats.org/drawingml/2006/main" noChangeAspect="1"/>
+            </wp:cNvGraphicFramePr>
+            <a:graphic xmlns:a="http://schemas.openxmlformats.org/drawingml/2006/main">
+              <a:graphicData uri="http://schemas.openxmlformats.org/drawingml/2006/picture">
+                <pic:pic xmlns:pic="http://schemas.openxmlformats.org/drawingml/2006/picture">
+                  <pic:nvPicPr>
+                    <pic:cNvPr id="2" name="Picture 2" descr="Graphical user interface, text, application, email&#10;&#10;Description automatically generated"/>
+                    <pic:cNvPicPr/>
+                  </pic:nvPicPr>
+                  <pic:blipFill>
+                    <a:blip r:embed="rId5"/>
+                    <a:stretch>
+                      <a:fillRect/>
+                    </a:stretch>
+                  </pic:blipFill>
+                  <pic:spPr>
+                    <a:xfrm>
+                      <a:off x="0" y="0"/>
+                      <a:ext cx="5943600" cy="3848735"/>
+                    </a:xfrm>
+                    <a:prstGeom prst="rect">
+                      <a:avLst/>
+                    </a:prstGeom>
+                  </pic:spPr>
+                </pic:pic>
+              </a:graphicData>
+            </a:graphic>
+          </wp:inline>
+        </w:drawing>
+      </w:r>
+    </w:p>
+    <w:p>
+      <w:r>
+        <w:t>The text in the blue box is a suggested email message to your colleague. The essential element is the link that your colleague will need to use to download the package.</w:t>
       </w:r>
     </w:p>
     <w:p/>
     <w:p>
       <w:r>
-        <w:t xml:space="preserve">Edit the email as you see fit, then send it. </w:t>
+        <w:t>You can highlight the message and copy-paste it into an email. Or, if you have a default email client configured in your browser, click </w:t>
+      </w:r>
+      <w:r>
+        <w:rPr>
+          <w:b/>
+          <w:bCs/>
+        </w:rPr>
+        <w:t>Open in Email Client</w:t>
+      </w:r>
+      <w:r>
+        <w:t xml:space="preserve"> to open the message in your email client directly. </w:t>
+      </w:r>
+    </w:p>
+    <w:p/>
+    <w:p>
+      <w:r>
+        <w:t>Either way, you can edit and personalize the email message as you see fit before sending it.</w:t>
+      </w:r>
+      <w:r>
+        <w:t xml:space="preserve"> </w:t>
       </w:r>
       <w:r>
         <w:t>This lets you</w:t>
       </w:r>
       <w:r>
-        <w:t xml:space="preserve"> send an email that is personalized for the recipient, and it will </w:t>
+        <w:t xml:space="preserve"> send an email that is personalized for the recipient, and </w:t>
+      </w:r>
+      <w:r>
+        <w:t xml:space="preserve">since </w:t>
+      </w:r>
+      <w:r>
+        <w:t xml:space="preserve">it will </w:t>
       </w:r>
       <w:r>
         <w:t>originate</w:t>
       </w:r>
       <w:r>
-        <w:t xml:space="preserve"> from your email address and hence will be less likely to be mistaken for spam.</w:t>
+        <w:t xml:space="preserve"> from your email address </w:t>
+      </w:r>
+      <w:r>
+        <w:t xml:space="preserve">it </w:t>
+      </w:r>
+      <w:r>
+        <w:t>will be less likely to be mistaken for spam.</w:t>
       </w:r>
       <w:r>
         <w:t xml:space="preserve"> </w:t>

</xml_diff>

<commit_message>
Tweak user guide for Send to Colleague.
</commit_message>
<xml_diff>
--- a/webapp/static/user_guide/send_to_colleague.docx
+++ b/webapp/static/user_guide/send_to_colleague.docx
@@ -82,6 +82,9 @@
     </w:p>
     <w:p>
       <w:r>
+        <w:rPr>
+          <w:noProof/>
+        </w:rPr>
         <w:drawing>
           <wp:inline distT="0" distB="0" distL="0" distR="0" wp14:anchorId="1D64A857" wp14:editId="399ACD8C">
             <wp:extent cx="5638800" cy="3175000"/>
@@ -144,10 +147,10 @@
       <w:r>
         <w:lastRenderedPageBreak/>
         <w:drawing>
-          <wp:inline distT="0" distB="0" distL="0" distR="0" wp14:anchorId="03151CF6" wp14:editId="648AB85F">
-            <wp:extent cx="5943600" cy="3848735"/>
-            <wp:effectExtent l="0" t="0" r="0" b="0"/>
-            <wp:docPr id="2" name="Picture 2" descr="Graphical user interface, text, application, email&#10;&#10;Description automatically generated"/>
+          <wp:inline distT="0" distB="0" distL="0" distR="0" wp14:anchorId="01CB53D6" wp14:editId="40084A7C">
+            <wp:extent cx="5943600" cy="3893820"/>
+            <wp:effectExtent l="0" t="0" r="0" b="5080"/>
+            <wp:docPr id="3" name="Picture 3" descr="Graphical user interface, text, application, email&#10;&#10;Description automatically generated"/>
             <wp:cNvGraphicFramePr>
               <a:graphicFrameLocks xmlns:a="http://schemas.openxmlformats.org/drawingml/2006/main" noChangeAspect="1"/>
             </wp:cNvGraphicFramePr>
@@ -155,7 +158,7 @@
               <a:graphicData uri="http://schemas.openxmlformats.org/drawingml/2006/picture">
                 <pic:pic xmlns:pic="http://schemas.openxmlformats.org/drawingml/2006/picture">
                   <pic:nvPicPr>
-                    <pic:cNvPr id="2" name="Picture 2" descr="Graphical user interface, text, application, email&#10;&#10;Description automatically generated"/>
+                    <pic:cNvPr id="3" name="Picture 3" descr="Graphical user interface, text, application, email&#10;&#10;Description automatically generated"/>
                     <pic:cNvPicPr/>
                   </pic:nvPicPr>
                   <pic:blipFill>
@@ -167,7 +170,7 @@
                   <pic:spPr>
                     <a:xfrm>
                       <a:off x="0" y="0"/>
-                      <a:ext cx="5943600" cy="3848735"/>
+                      <a:ext cx="5943600" cy="3893820"/>
                     </a:xfrm>
                     <a:prstGeom prst="rect">
                       <a:avLst/>
@@ -182,13 +185,44 @@
     </w:p>
     <w:p>
       <w:r>
-        <w:t>The text in the blue box is a suggested email message to your colleague. The essential element is the link that your colleague will need to use to download the package.</w:t>
+        <w:t xml:space="preserve">The text in the blue box is a suggested email message to your colleague. The essential element </w:t>
+      </w:r>
+      <w:r>
+        <w:t xml:space="preserve">it contains </w:t>
+      </w:r>
+      <w:r>
+        <w:t>is the link that your colleague will need to use to download the package.</w:t>
       </w:r>
     </w:p>
     <w:p/>
     <w:p>
       <w:r>
-        <w:t>You can highlight the message and copy-paste it into an email. Or, if you have a default email client configured in your browser, click </w:t>
+        <w:t>You can</w:t>
+      </w:r>
+      <w:r>
+        <w:t xml:space="preserve"> click </w:t>
+      </w:r>
+      <w:r>
+        <w:rPr>
+          <w:b/>
+          <w:bCs/>
+        </w:rPr>
+        <w:t>Copy to Clipboard</w:t>
+      </w:r>
+      <w:r>
+        <w:t xml:space="preserve"> </w:t>
+      </w:r>
+      <w:r>
+        <w:t xml:space="preserve">to </w:t>
+      </w:r>
+      <w:r>
+        <w:t>copy</w:t>
+      </w:r>
+      <w:r>
+        <w:t xml:space="preserve"> the message to the system clipboard, ready to be pasted into an email</w:t>
+      </w:r>
+      <w:r>
+        <w:t>. Or, if you have a default email client configured in your browser, click </w:t>
       </w:r>
       <w:r>
         <w:rPr>

</xml_diff>